<commit_message>
Doc del pc de clase
</commit_message>
<xml_diff>
--- a/B33rDocumentation/B33RDocumentation.docx
+++ b/B33rDocumentation/B33RDocumentation.docx
@@ -3,8 +3,205 @@
 <w:document xmlns:wpc="http://schemas.microsoft.com/office/word/2010/wordprocessingCanvas" xmlns:cx="http://schemas.microsoft.com/office/drawing/2014/chartex" xmlns:cx1="http://schemas.microsoft.com/office/drawing/2015/9/8/chartex" xmlns:cx2="http://schemas.microsoft.com/office/drawing/2015/10/21/chartex" xmlns:cx3="http://schemas.microsoft.com/office/drawing/2016/5/9/chartex" xmlns:cx4="http://schemas.microsoft.com/office/drawing/2016/5/10/chartex" xmlns:cx5="http://schemas.microsoft.com/office/drawing/2016/5/11/chartex" xmlns:cx6="http://schemas.microsoft.com/office/drawing/2016/5/12/chartex" xmlns:cx7="http://schemas.microsoft.com/office/drawing/2016/5/13/chartex" xmlns:cx8="http://schemas.microsoft.com/office/drawing/2016/5/14/chartex" xmlns:mc="http://schemas.openxmlformats.org/markup-compatibility/2006" xmlns:aink="http://schemas.microsoft.com/office/drawing/2016/ink" xmlns:am3d="http://schemas.microsoft.com/office/drawing/2017/model3d" xmlns:o="urn:schemas-microsoft-com:office:office" xmlns:r="http://schemas.openxmlformats.org/officeDocument/2006/relationships" xmlns:m="http://schemas.openxmlformats.org/officeDocument/2006/math" xmlns:v="urn:schemas-microsoft-com:vml" xmlns:wp14="http://schemas.microsoft.com/office/word/2010/wordprocessingDrawing" xmlns:wp="http://schemas.openxmlformats.org/drawingml/2006/wordprocessingDrawing" xmlns:w10="urn:schemas-microsoft-com:office:word" xmlns:w="http://schemas.openxmlformats.org/wordprocessingml/2006/main" xmlns:w14="http://schemas.microsoft.com/office/word/2010/wordml" xmlns:w15="http://schemas.microsoft.com/office/word/2012/wordml" xmlns:w16cid="http://schemas.microsoft.com/office/word/2016/wordml/cid" xmlns:w16se="http://schemas.microsoft.com/office/word/2015/wordml/symex" xmlns:wpg="http://schemas.microsoft.com/office/word/2010/wordprocessingGroup" xmlns:wpi="http://schemas.microsoft.com/office/word/2010/wordprocessingInk" xmlns:wne="http://schemas.microsoft.com/office/word/2006/wordml" xmlns:wps="http://schemas.microsoft.com/office/word/2010/wordprocessingShape" mc:Ignorable="w14 w15 w16se w16cid wp14">
   <w:body>
     <w:p>
+      <w:r>
+        <w:t>Formato del JSON</w:t>
+      </w:r>
+    </w:p>
+    <w:p>
+      <w:r>
+        <w:t>{</w:t>
+      </w:r>
+    </w:p>
+    <w:p>
+      <w:r>
+        <w:t xml:space="preserve">  "</w:t>
+      </w:r>
+      <w:proofErr w:type="spellStart"/>
+      <w:r>
+        <w:t>guid</w:t>
+      </w:r>
+      <w:proofErr w:type="spellEnd"/>
+      <w:r>
+        <w:t>": "</w:t>
+      </w:r>
+      <w:proofErr w:type="spellStart"/>
+      <w:r>
+        <w:t>Guid</w:t>
+      </w:r>
+      <w:proofErr w:type="spellEnd"/>
+      <w:r>
+        <w:t>",</w:t>
+      </w:r>
+    </w:p>
+    <w:p>
+      <w:r>
+        <w:t xml:space="preserve">  "</w:t>
+      </w:r>
+      <w:proofErr w:type="spellStart"/>
+      <w:r>
+        <w:t>name</w:t>
+      </w:r>
+      <w:proofErr w:type="spellEnd"/>
+      <w:r>
+        <w:t>": "Nombre del bar",</w:t>
+      </w:r>
+    </w:p>
+    <w:p>
+      <w:r>
+        <w:t xml:space="preserve">  "</w:t>
+      </w:r>
+      <w:proofErr w:type="spellStart"/>
+      <w:r>
+        <w:t>location</w:t>
+      </w:r>
+      <w:proofErr w:type="spellEnd"/>
+      <w:r>
+        <w:t>": {</w:t>
+      </w:r>
+    </w:p>
+    <w:p>
+      <w:r>
+        <w:t xml:space="preserve">    "latitud": 12341234,</w:t>
+      </w:r>
+    </w:p>
+    <w:p>
+      <w:r>
+        <w:t xml:space="preserve">    "longitud": 123412341234</w:t>
+      </w:r>
       <w:bookmarkStart w:id="0" w:name="_GoBack"/>
       <w:bookmarkEnd w:id="0"/>
+    </w:p>
+    <w:p>
+      <w:r>
+        <w:t xml:space="preserve">  },</w:t>
+      </w:r>
+    </w:p>
+    <w:p>
+      <w:r>
+        <w:t xml:space="preserve">  "</w:t>
+      </w:r>
+      <w:proofErr w:type="spellStart"/>
+      <w:r>
+        <w:t>imageUrl</w:t>
+      </w:r>
+      <w:proofErr w:type="spellEnd"/>
+      <w:r>
+        <w:t>": "</w:t>
+      </w:r>
+      <w:proofErr w:type="spellStart"/>
+      <w:r>
+        <w:t>image</w:t>
+      </w:r>
+      <w:proofErr w:type="spellEnd"/>
+      <w:r>
+        <w:t xml:space="preserve"> </w:t>
+      </w:r>
+      <w:proofErr w:type="spellStart"/>
+      <w:r>
+        <w:t>location</w:t>
+      </w:r>
+      <w:proofErr w:type="spellEnd"/>
+      <w:r>
+        <w:t>",</w:t>
+      </w:r>
+    </w:p>
+    <w:p>
+      <w:r>
+        <w:t xml:space="preserve">  "votes": [</w:t>
+      </w:r>
+    </w:p>
+    <w:p>
+      <w:r>
+        <w:t xml:space="preserve">    {</w:t>
+      </w:r>
+    </w:p>
+    <w:p>
+      <w:r>
+        <w:t xml:space="preserve">      "</w:t>
+      </w:r>
+      <w:proofErr w:type="spellStart"/>
+      <w:r>
+        <w:t>value</w:t>
+      </w:r>
+      <w:proofErr w:type="spellEnd"/>
+      <w:r>
+        <w:t>": 4,</w:t>
+      </w:r>
+    </w:p>
+    <w:p>
+      <w:r>
+        <w:t xml:space="preserve">      "</w:t>
+      </w:r>
+      <w:proofErr w:type="spellStart"/>
+      <w:r>
+        <w:t>msg</w:t>
+      </w:r>
+      <w:proofErr w:type="spellEnd"/>
+      <w:r>
+        <w:t>": "Que bonico"</w:t>
+      </w:r>
+    </w:p>
+    <w:p>
+      <w:r>
+        <w:t xml:space="preserve">    }</w:t>
+      </w:r>
+    </w:p>
+    <w:p>
+      <w:r>
+        <w:t xml:space="preserve">  ]</w:t>
+      </w:r>
+    </w:p>
+    <w:p>
+      <w:r>
+        <w:t>}</w:t>
+      </w:r>
+    </w:p>
+    <w:p/>
+    <w:p/>
+    <w:p>
+      <w:r>
+        <w:t>Servicios (Para el prototipo)</w:t>
+      </w:r>
+    </w:p>
+    <w:p>
+      <w:proofErr w:type="spellStart"/>
+      <w:proofErr w:type="gramStart"/>
+      <w:r>
+        <w:t>GetAllMarkers</w:t>
+      </w:r>
+      <w:proofErr w:type="spellEnd"/>
+      <w:r>
+        <w:t>(</w:t>
+      </w:r>
+      <w:proofErr w:type="spellStart"/>
+      <w:proofErr w:type="gramEnd"/>
+      <w:r>
+        <w:t>string</w:t>
+      </w:r>
+      <w:proofErr w:type="spellEnd"/>
+      <w:r>
+        <w:t xml:space="preserve"> ciudad) -&gt; Bares y Taxis (con toda la información)</w:t>
+      </w:r>
+    </w:p>
+    <w:p>
+      <w:proofErr w:type="spellStart"/>
+      <w:proofErr w:type="gramStart"/>
+      <w:r>
+        <w:t>PublishVote</w:t>
+      </w:r>
+      <w:proofErr w:type="spellEnd"/>
+      <w:r>
+        <w:t>(</w:t>
+      </w:r>
+      <w:proofErr w:type="spellStart"/>
+      <w:proofErr w:type="gramEnd"/>
+      <w:r>
+        <w:t>id bar</w:t>
+      </w:r>
+      <w:proofErr w:type="spellEnd"/>
+      <w:r>
+        <w:t>??????)</w:t>
+      </w:r>
     </w:p>
     <w:sectPr>
       <w:pgSz w:w="11906" w:h="16838"/>

</xml_diff>

<commit_message>
añadida parte de Google maps y arquitectura de la aplicacion web
</commit_message>
<xml_diff>
--- a/B33rDocumentation/B33RDocumentation.docx
+++ b/B33rDocumentation/B33RDocumentation.docx
@@ -5,6 +5,7 @@
     <w:p>
       <w:pPr>
         <w:pStyle w:val="Ttulo1"/>
+        <w:ind w:left="708" w:hanging="708"/>
       </w:pPr>
       <w:r>
         <w:t>Definición del proyecto</w:t>
@@ -672,8 +673,67 @@
       </w:r>
     </w:p>
     <w:p>
-      <w:r>
-        <w:t>//TODO</w:t>
+      <w:pPr>
+        <w:jc w:val="both"/>
+      </w:pPr>
+      <w:r>
+        <w:t xml:space="preserve">La aplicación principal que consume los servicios se ha realizado en </w:t>
+      </w:r>
+      <w:proofErr w:type="spellStart"/>
+      <w:r>
+        <w:t>NodeJS</w:t>
+      </w:r>
+      <w:proofErr w:type="spellEnd"/>
+      <w:r>
+        <w:t xml:space="preserve">, con el motor de platillas </w:t>
+      </w:r>
+      <w:proofErr w:type="spellStart"/>
+      <w:r>
+        <w:t>ejs</w:t>
+      </w:r>
+      <w:proofErr w:type="spellEnd"/>
+      <w:r>
+        <w:t>.</w:t>
+      </w:r>
+    </w:p>
+    <w:p>
+      <w:pPr>
+        <w:jc w:val="both"/>
+      </w:pPr>
+      <w:r>
+        <w:t>La aplicación está formada por una única vista donde encontraremos las diferentes opciones: mostrar taxis y filtrar los bares en función de distancia o calidad de cerveza.</w:t>
+      </w:r>
+    </w:p>
+    <w:p>
+      <w:pPr>
+        <w:jc w:val="both"/>
+      </w:pPr>
+      <w:r>
+        <w:t xml:space="preserve">Para mostrar las funcionalidades hemos utiliza la API de Google </w:t>
+      </w:r>
+      <w:proofErr w:type="spellStart"/>
+      <w:r>
+        <w:t>Maps</w:t>
+      </w:r>
+      <w:proofErr w:type="spellEnd"/>
+      <w:r>
+        <w:t>, donde junto con el mapa hemos utilizado marcadores para mostrar las ubicaciones de los bares o los taxis.</w:t>
+      </w:r>
+    </w:p>
+    <w:p>
+      <w:pPr>
+        <w:jc w:val="both"/>
+      </w:pPr>
+      <w:r>
+        <w:t xml:space="preserve">Toda esta funcionalidad está implementada en un fichero JavaScript donde hemos separado por funciones cada parte. Por un lado, tenemos la inicialización del mapa, crear y eliminar las ubicaciones; y por otro lado tendremos funciones con las llamadas Ajax a los servicios de obtener los </w:t>
+      </w:r>
+      <w:proofErr w:type="spellStart"/>
+      <w:r>
+        <w:t>json</w:t>
+      </w:r>
+      <w:proofErr w:type="spellEnd"/>
+      <w:r>
+        <w:t xml:space="preserve"> con los taxis o los bares.</w:t>
       </w:r>
     </w:p>
     <w:p/>
@@ -687,6 +747,9 @@
     </w:p>
     <w:p/>
     <w:p>
+      <w:pPr>
+        <w:jc w:val="both"/>
+      </w:pPr>
       <w:r>
         <w:t>Realizado en C# utilizando un servicio</w:t>
       </w:r>
@@ -736,6 +799,9 @@
         <w:instrText xml:space="preserve"> REF _Ref525470136 \h </w:instrText>
       </w:r>
       <w:r>
+        <w:instrText xml:space="preserve"> \* MERGEFORMAT </w:instrText>
+      </w:r>
+      <w:r>
         <w:fldChar w:fldCharType="separate"/>
       </w:r>
       <w:r>
@@ -764,6 +830,9 @@
       </w:r>
     </w:p>
     <w:p>
+      <w:pPr>
+        <w:jc w:val="both"/>
+      </w:pPr>
       <w:r>
         <w:t xml:space="preserve">Hablemos primero de la información sobre paradas de taxis. Gracias a la política </w:t>
       </w:r>
@@ -780,7 +849,19 @@
           <w:rPr>
             <w:rStyle w:val="Hipervnculo"/>
           </w:rPr>
-          <w:t>URL de taxis</w:t>
+          <w:t>URL de t</w:t>
+        </w:r>
+        <w:r>
+          <w:rPr>
+            <w:rStyle w:val="Hipervnculo"/>
+          </w:rPr>
+          <w:t>a</w:t>
+        </w:r>
+        <w:r>
+          <w:rPr>
+            <w:rStyle w:val="Hipervnculo"/>
+          </w:rPr>
+          <w:t>xis</w:t>
         </w:r>
       </w:hyperlink>
       <w:r>
@@ -823,6 +904,9 @@
       </w:r>
     </w:p>
     <w:p>
+      <w:pPr>
+        <w:jc w:val="both"/>
+      </w:pPr>
       <w:r>
         <w:t xml:space="preserve">Referente a la parte de gestión de Pubs, para el prototipo ya disponemos de un servicio </w:t>
       </w:r>
@@ -835,18 +919,31 @@
         <w:t xml:space="preserve"> que permite tanto la obtención de todos los marcadores disponibles como la interfaz de modificación de votaciones. Estos servicios quedarán expuestos y preparados para que la interfaz pueda consumirlos una vez desplegado en la máquina destino. </w:t>
       </w:r>
     </w:p>
-    <w:p/>
+    <w:p>
+      <w:pPr>
+        <w:jc w:val="both"/>
+      </w:pPr>
+    </w:p>
     <w:p>
       <w:pPr>
         <w:pStyle w:val="Ttulo4"/>
+        <w:jc w:val="both"/>
       </w:pPr>
       <w:r>
         <w:t>Métodos expuestos</w:t>
       </w:r>
     </w:p>
-    <w:p/>
-    <w:p>
-      <w:r>
+    <w:p>
+      <w:pPr>
+        <w:jc w:val="both"/>
+      </w:pPr>
+    </w:p>
+    <w:p>
+      <w:pPr>
+        <w:jc w:val="both"/>
+      </w:pPr>
+      <w:r>
+        <w:lastRenderedPageBreak/>
         <w:t xml:space="preserve">En primer lugar, explicaremos los métodos </w:t>
       </w:r>
       <w:proofErr w:type="spellStart"/>
@@ -865,6 +962,7 @@
           <w:ilvl w:val="0"/>
           <w:numId w:val="8"/>
         </w:numPr>
+        <w:jc w:val="both"/>
         <w:rPr>
           <w:rFonts w:eastAsiaTheme="majorEastAsia"/>
           <w:color w:val="44546A" w:themeColor="text2"/>
@@ -889,6 +987,7 @@
           <w:ilvl w:val="0"/>
           <w:numId w:val="8"/>
         </w:numPr>
+        <w:jc w:val="both"/>
         <w:rPr>
           <w:rFonts w:eastAsiaTheme="majorEastAsia"/>
           <w:color w:val="44546A" w:themeColor="text2"/>
@@ -904,6 +1003,9 @@
       </w:r>
     </w:p>
     <w:p>
+      <w:pPr>
+        <w:jc w:val="both"/>
+      </w:pPr>
       <w:r>
         <w:t xml:space="preserve">Para la inclusión de nuevas peticiones disponemos de un método POST que se atiende en </w:t>
       </w:r>
@@ -926,6 +1028,9 @@
       </w:r>
     </w:p>
     <w:p>
+      <w:pPr>
+        <w:jc w:val="both"/>
+      </w:pPr>
       <w:r>
         <w:t>De cara al despliegue</w:t>
       </w:r>
@@ -949,11 +1054,7 @@
       </w:r>
       <w:proofErr w:type="spellEnd"/>
       <w:r>
-        <w:t xml:space="preserve"> donde podremos realizar ciertas configuraciones, como por ejemplo cambiando la cadena de conexión, </w:t>
-      </w:r>
-      <w:r>
-        <w:lastRenderedPageBreak/>
-        <w:t xml:space="preserve">podríamos utilizar una base de datos propia a diferencia de la base de datos local MDF preparada dentro de la carpeta </w:t>
+        <w:t xml:space="preserve"> donde podremos realizar ciertas configuraciones, como por ejemplo cambiando la cadena de conexión, podríamos utilizar una base de datos propia a diferencia de la base de datos local MDF preparada dentro de la carpeta </w:t>
       </w:r>
       <w:proofErr w:type="spellStart"/>
       <w:r>
@@ -972,7 +1073,11 @@
         <w:t xml:space="preserve"> como interfaz ORM, una vez comenzado el despliegue se realizarán las tareas iniciales de configuración de la base de datos, tales como la inicialización de la semilla y la descarga de Taxis de Gijón.</w:t>
       </w:r>
     </w:p>
-    <w:p/>
+    <w:p>
+      <w:pPr>
+        <w:jc w:val="both"/>
+      </w:pPr>
+    </w:p>
     <w:p>
       <w:r>
         <w:rPr>
@@ -1026,24 +1131,14 @@
                             <w:r>
                               <w:t xml:space="preserve">Ilustración </w:t>
                             </w:r>
-                            <w:r>
-                              <w:fldChar w:fldCharType="begin"/>
-                            </w:r>
-                            <w:r>
-                              <w:instrText xml:space="preserve"> SEQ Ilustración \* ARABIC </w:instrText>
-                            </w:r>
-                            <w:r>
-                              <w:fldChar w:fldCharType="separate"/>
-                            </w:r>
-                            <w:r>
-                              <w:rPr>
-                                <w:noProof/>
-                              </w:rPr>
-                              <w:t>2</w:t>
-                            </w:r>
-                            <w:r>
-                              <w:fldChar w:fldCharType="end"/>
-                            </w:r>
+                            <w:fldSimple w:instr=" SEQ Ilustración \* ARABIC ">
+                              <w:r>
+                                <w:rPr>
+                                  <w:noProof/>
+                                </w:rPr>
+                                <w:t>2</w:t>
+                              </w:r>
+                            </w:fldSimple>
                             <w:r>
                               <w:t>. Cadena de conexión</w:t>
                             </w:r>
@@ -1186,8 +1281,6 @@
           <w:szCs w:val="24"/>
         </w:rPr>
       </w:pPr>
-      <w:bookmarkStart w:id="1" w:name="_GoBack"/>
-      <w:bookmarkEnd w:id="1"/>
     </w:p>
     <w:p>
       <w:pPr>
@@ -1200,6 +1293,7 @@
     <w:p>
       <w:pPr>
         <w:ind w:firstLine="708"/>
+        <w:jc w:val="both"/>
       </w:pPr>
       <w:r>
         <w:t>A continuación, se define el formato JSON que van a seguir los marcadores con los que van a trabajar los dos servicios.</w:t>
@@ -1880,6 +1974,7 @@
                 <w:szCs w:val="21"/>
                 <w:lang w:val="es-ES_tradnl" w:eastAsia="es-ES_tradnl"/>
               </w:rPr>
+              <w:lastRenderedPageBreak/>
               <w:t xml:space="preserve">      </w:t>
             </w:r>
             <w:r>
@@ -2115,6 +2210,7 @@
                 <w:szCs w:val="21"/>
                 <w:lang w:val="en-GB" w:eastAsia="es-ES_tradnl"/>
               </w:rPr>
+              <w:lastRenderedPageBreak/>
               <w:t>{</w:t>
             </w:r>
           </w:p>
@@ -2637,7 +2733,6 @@
               <w:rPr>
                 <w:noProof/>
               </w:rPr>
-              <w:lastRenderedPageBreak/>
               <w:drawing>
                 <wp:inline distT="0" distB="0" distL="0" distR="0">
                   <wp:extent cx="1582573" cy="2332212"/>
@@ -3031,15 +3126,7 @@
         <w:t xml:space="preserve"> </w:t>
       </w:r>
       <w:r>
-        <w:t>api/records/1.0/search</w:t>
-      </w:r>
-      <w:proofErr w:type="gramStart"/>
-      <w:r>
-        <w:t>/?dataset</w:t>
-      </w:r>
-      <w:proofErr w:type="gramEnd"/>
-      <w:r>
-        <w:t>=paradas-de-taxis&amp;rows=-1&amp;facet=parada</w:t>
+        <w:t>api/records/1.0/search/?dataset=paradas-de-taxis&amp;rows=-1&amp;facet=parada</w:t>
       </w:r>
       <w:r>
         <w:t xml:space="preserve"> en la que se podrán consultar todos los datos.</w:t>
@@ -3100,27 +3187,14 @@
       <w:r>
         <w:t xml:space="preserve">Ilustración </w:t>
       </w:r>
-      <w:r>
-        <w:fldChar w:fldCharType="begin"/>
-      </w:r>
-      <w:r>
-        <w:instrText xml:space="preserve"> SEQ Ilustración \* ARABIC </w:instrText>
-      </w:r>
-      <w:r>
-        <w:fldChar w:fldCharType="separate"/>
-      </w:r>
-      <w:r>
-        <w:rPr>
-          <w:noProof/>
-        </w:rPr>
-        <w:t>6</w:t>
-      </w:r>
-      <w:r>
-        <w:rPr>
-          <w:noProof/>
-        </w:rPr>
-        <w:fldChar w:fldCharType="end"/>
-      </w:r>
+      <w:fldSimple w:instr=" SEQ Ilustración \* ARABIC ">
+        <w:r>
+          <w:rPr>
+            <w:noProof/>
+          </w:rPr>
+          <w:t>6</w:t>
+        </w:r>
+      </w:fldSimple>
       <w:r>
         <w:t xml:space="preserve"> JSON DEVUELTO POR LA API DE PARADAS DE TAXIS</w:t>
       </w:r>
@@ -3140,10 +3214,64 @@
       <w:proofErr w:type="spellEnd"/>
     </w:p>
     <w:p>
-      <w:r>
-        <w:t>//TODO</w:t>
-      </w:r>
-    </w:p>
+      <w:pPr>
+        <w:jc w:val="both"/>
+      </w:pPr>
+      <w:r>
+        <w:t xml:space="preserve">Para mostrar los datos obtenidos se ha utilizado la API de Google </w:t>
+      </w:r>
+      <w:proofErr w:type="spellStart"/>
+      <w:r>
+        <w:t>Maps</w:t>
+      </w:r>
+      <w:proofErr w:type="spellEnd"/>
+      <w:r>
+        <w:t xml:space="preserve"> sin KEY. Para ello, hemos incrustado en la vista el script </w:t>
+      </w:r>
+      <w:proofErr w:type="gramStart"/>
+      <w:r>
+        <w:t>de la api</w:t>
+      </w:r>
+      <w:proofErr w:type="gramEnd"/>
+      <w:r>
+        <w:t xml:space="preserve"> y hemos inicializado el mapa en una función en nuestro fichero JavaScript.</w:t>
+      </w:r>
+    </w:p>
+    <w:p>
+      <w:pPr>
+        <w:jc w:val="both"/>
+      </w:pPr>
+      <w:r>
+        <w:t>Una vez echo esto, se ha modificado los estilos del mapa de forma que casi ocuparan el 100% de esta.</w:t>
+      </w:r>
+    </w:p>
+    <w:p>
+      <w:pPr>
+        <w:jc w:val="both"/>
+      </w:pPr>
+      <w:r>
+        <w:t xml:space="preserve">Por otro </w:t>
+      </w:r>
+      <w:proofErr w:type="gramStart"/>
+      <w:r>
+        <w:t>lado</w:t>
+      </w:r>
+      <w:proofErr w:type="gramEnd"/>
+      <w:r>
+        <w:t xml:space="preserve"> se ha utilizado </w:t>
+      </w:r>
+      <w:proofErr w:type="spellStart"/>
+      <w:r>
+        <w:t>Markers</w:t>
+      </w:r>
+      <w:proofErr w:type="spellEnd"/>
+      <w:r>
+        <w:t xml:space="preserve"> para añadir elementos al mapa como por ejemplo la ubicación de los bares o de las paradas de taxis, siendo estas últimas en la cuales se ha realizado un icono personalizado para ellas.</w:t>
+      </w:r>
+      <w:bookmarkStart w:id="1" w:name="_GoBack"/>
+      <w:bookmarkEnd w:id="1"/>
+    </w:p>
+    <w:p/>
     <w:p>
       <w:pPr>
         <w:pStyle w:val="Ttulo3"/>
@@ -3280,27 +3408,14 @@
             <w:r>
               <w:t xml:space="preserve">Ilustración </w:t>
             </w:r>
-            <w:r>
-              <w:fldChar w:fldCharType="begin"/>
-            </w:r>
-            <w:r>
-              <w:instrText xml:space="preserve"> SEQ Ilustración \* ARABIC </w:instrText>
-            </w:r>
-            <w:r>
-              <w:fldChar w:fldCharType="separate"/>
-            </w:r>
-            <w:r>
-              <w:rPr>
-                <w:noProof/>
-              </w:rPr>
-              <w:t>7</w:t>
-            </w:r>
-            <w:r>
-              <w:rPr>
-                <w:noProof/>
-              </w:rPr>
-              <w:fldChar w:fldCharType="end"/>
-            </w:r>
+            <w:fldSimple w:instr=" SEQ Ilustración \* ARABIC ">
+              <w:r>
+                <w:rPr>
+                  <w:noProof/>
+                </w:rPr>
+                <w:t>7</w:t>
+              </w:r>
+            </w:fldSimple>
             <w:r>
               <w:t xml:space="preserve"> logo </w:t>
             </w:r>
@@ -3556,27 +3671,14 @@
                                   <w:r>
                                     <w:t xml:space="preserve">Ilustración </w:t>
                                   </w:r>
-                                  <w:r>
-                                    <w:fldChar w:fldCharType="begin"/>
-                                  </w:r>
-                                  <w:r>
-                                    <w:instrText xml:space="preserve"> SEQ Ilustración \* ARABIC </w:instrText>
-                                  </w:r>
-                                  <w:r>
-                                    <w:fldChar w:fldCharType="separate"/>
-                                  </w:r>
-                                  <w:r>
-                                    <w:rPr>
-                                      <w:noProof/>
-                                    </w:rPr>
-                                    <w:t>8</w:t>
-                                  </w:r>
-                                  <w:r>
-                                    <w:rPr>
-                                      <w:noProof/>
-                                    </w:rPr>
-                                    <w:fldChar w:fldCharType="end"/>
-                                  </w:r>
+                                  <w:fldSimple w:instr=" SEQ Ilustración \* ARABIC ">
+                                    <w:r>
+                                      <w:rPr>
+                                        <w:noProof/>
+                                      </w:rPr>
+                                      <w:t>8</w:t>
+                                    </w:r>
+                                  </w:fldSimple>
                                   <w:r>
                                     <w:t>adsf</w:t>
                                   </w:r>
@@ -3704,27 +3806,14 @@
             <w:r>
               <w:t xml:space="preserve">Ilustración </w:t>
             </w:r>
-            <w:r>
-              <w:fldChar w:fldCharType="begin"/>
-            </w:r>
-            <w:r>
-              <w:instrText xml:space="preserve"> SEQ Ilustración \* ARABIC </w:instrText>
-            </w:r>
-            <w:r>
-              <w:fldChar w:fldCharType="separate"/>
-            </w:r>
-            <w:r>
-              <w:rPr>
-                <w:noProof/>
-              </w:rPr>
-              <w:t>9</w:t>
-            </w:r>
-            <w:r>
-              <w:rPr>
-                <w:noProof/>
-              </w:rPr>
-              <w:fldChar w:fldCharType="end"/>
-            </w:r>
+            <w:fldSimple w:instr=" SEQ Ilustración \* ARABIC ">
+              <w:r>
+                <w:rPr>
+                  <w:noProof/>
+                </w:rPr>
+                <w:t>9</w:t>
+              </w:r>
+            </w:fldSimple>
             <w:r>
               <w:t xml:space="preserve"> logo </w:t>
             </w:r>
@@ -3839,27 +3928,14 @@
             <w:r>
               <w:t xml:space="preserve">Ilustración </w:t>
             </w:r>
-            <w:r>
-              <w:fldChar w:fldCharType="begin"/>
-            </w:r>
-            <w:r>
-              <w:instrText xml:space="preserve"> SEQ Ilustración \* ARABIC </w:instrText>
-            </w:r>
-            <w:r>
-              <w:fldChar w:fldCharType="separate"/>
-            </w:r>
-            <w:r>
-              <w:rPr>
-                <w:noProof/>
-              </w:rPr>
-              <w:t>10</w:t>
-            </w:r>
-            <w:r>
-              <w:rPr>
-                <w:noProof/>
-              </w:rPr>
-              <w:fldChar w:fldCharType="end"/>
-            </w:r>
+            <w:fldSimple w:instr=" SEQ Ilustración \* ARABIC ">
+              <w:r>
+                <w:rPr>
+                  <w:noProof/>
+                </w:rPr>
+                <w:t>10</w:t>
+              </w:r>
+            </w:fldSimple>
             <w:r>
               <w:t xml:space="preserve"> logo </w:t>
             </w:r>
@@ -4043,27 +4119,14 @@
             <w:r>
               <w:t xml:space="preserve">Ilustración </w:t>
             </w:r>
-            <w:r>
-              <w:fldChar w:fldCharType="begin"/>
-            </w:r>
-            <w:r>
-              <w:instrText xml:space="preserve"> SEQ Ilustración \* ARABIC </w:instrText>
-            </w:r>
-            <w:r>
-              <w:fldChar w:fldCharType="separate"/>
-            </w:r>
-            <w:r>
-              <w:rPr>
-                <w:noProof/>
-              </w:rPr>
-              <w:t>11</w:t>
-            </w:r>
-            <w:r>
-              <w:rPr>
-                <w:noProof/>
-              </w:rPr>
-              <w:fldChar w:fldCharType="end"/>
-            </w:r>
+            <w:fldSimple w:instr=" SEQ Ilustración \* ARABIC ">
+              <w:r>
+                <w:rPr>
+                  <w:noProof/>
+                </w:rPr>
+                <w:t>11</w:t>
+              </w:r>
+            </w:fldSimple>
             <w:r>
               <w:t xml:space="preserve"> logo node.js</w:t>
             </w:r>
@@ -4183,27 +4246,14 @@
             <w:r>
               <w:t xml:space="preserve">Ilustración </w:t>
             </w:r>
-            <w:r>
-              <w:fldChar w:fldCharType="begin"/>
-            </w:r>
-            <w:r>
-              <w:instrText xml:space="preserve"> SEQ Ilustración \* ARABIC </w:instrText>
-            </w:r>
-            <w:r>
-              <w:fldChar w:fldCharType="separate"/>
-            </w:r>
-            <w:r>
-              <w:rPr>
-                <w:noProof/>
-              </w:rPr>
-              <w:t>12</w:t>
-            </w:r>
-            <w:r>
-              <w:rPr>
-                <w:noProof/>
-              </w:rPr>
-              <w:fldChar w:fldCharType="end"/>
-            </w:r>
+            <w:fldSimple w:instr=" SEQ Ilustración \* ARABIC ">
+              <w:r>
+                <w:rPr>
+                  <w:noProof/>
+                </w:rPr>
+                <w:t>12</w:t>
+              </w:r>
+            </w:fldSimple>
             <w:r>
               <w:t xml:space="preserve"> logo </w:t>
             </w:r>
@@ -4329,19 +4379,11 @@
           <w:lang w:val="en-GB"/>
         </w:rPr>
       </w:pPr>
-      <w:proofErr w:type="spellStart"/>
       <w:r>
         <w:rPr>
           <w:lang w:val="en-GB"/>
         </w:rPr>
-        <w:t>Balsamiq</w:t>
-      </w:r>
-      <w:proofErr w:type="spellEnd"/>
-      <w:r>
-        <w:rPr>
-          <w:lang w:val="en-GB"/>
-        </w:rPr>
-        <w:t xml:space="preserve"> </w:t>
+        <w:t xml:space="preserve">Balsamiq </w:t>
       </w:r>
       <w:proofErr w:type="spellStart"/>
       <w:r>
@@ -4373,19 +4415,11 @@
           <w:lang w:val="en-GB"/>
         </w:rPr>
       </w:pPr>
-      <w:proofErr w:type="spellStart"/>
       <w:r>
         <w:rPr>
           <w:lang w:val="en-GB"/>
         </w:rPr>
-        <w:t>Json</w:t>
-      </w:r>
-      <w:proofErr w:type="spellEnd"/>
-      <w:r>
-        <w:rPr>
-          <w:lang w:val="en-GB"/>
-        </w:rPr>
-        <w:t xml:space="preserve"> Editor Online: </w:t>
+        <w:t xml:space="preserve">Json Editor Online: </w:t>
       </w:r>
       <w:hyperlink r:id="rId25" w:history="1">
         <w:r>
@@ -6500,6 +6534,18 @@
       <w:lang w:val="es-ES_tradnl"/>
     </w:rPr>
   </w:style>
+  <w:style w:type="character" w:styleId="Hipervnculovisitado">
+    <w:name w:val="FollowedHyperlink"/>
+    <w:basedOn w:val="Fuentedeprrafopredeter"/>
+    <w:uiPriority w:val="99"/>
+    <w:semiHidden/>
+    <w:unhideWhenUsed/>
+    <w:rsid w:val="0023627F"/>
+    <w:rPr>
+      <w:color w:val="954F72" w:themeColor="followedHyperlink"/>
+      <w:u w:val="single"/>
+    </w:rPr>
+  </w:style>
 </w:styles>
 </file>
 
@@ -6769,7 +6815,7 @@
 </file>
 
 <file path=customXml/itemProps1.xml><?xml version="1.0" encoding="utf-8"?>
-<ds:datastoreItem xmlns:ds="http://schemas.openxmlformats.org/officeDocument/2006/customXml" ds:itemID="{E9274B35-67B3-4B2F-B769-7BF427F801B6}">
+<ds:datastoreItem xmlns:ds="http://schemas.openxmlformats.org/officeDocument/2006/customXml" ds:itemID="{6A072785-F3E3-4498-92AB-02633D94A071}">
   <ds:schemaRefs>
     <ds:schemaRef ds:uri="http://schemas.openxmlformats.org/officeDocument/2006/bibliography"/>
   </ds:schemaRefs>

</xml_diff>